<commit_message>
user input and while
</commit_message>
<xml_diff>
--- a/Python.docx
+++ b/Python.docx
@@ -119,13 +119,8 @@
       </w:r>
     </w:p>
     <w:p>
-      <w:proofErr w:type="gramStart"/>
-      <w:r>
-        <w:t>print(</w:t>
-      </w:r>
-      <w:proofErr w:type="gramEnd"/>
-      <w:r>
-        <w:t>"I am "+str(age) +" years old.")</w:t>
+      <w:r>
+        <w:t>print("I am "+str(age) +" years old.")</w:t>
       </w:r>
     </w:p>
     <w:p>
@@ -161,23 +156,7 @@
         <w:t>在</w:t>
       </w:r>
       <w:r>
-        <w:t>python中，</w:t>
-      </w:r>
-      <w:proofErr w:type="gramStart"/>
-      <w:r>
-        <w:t>使用井号</w:t>
-      </w:r>
-      <w:proofErr w:type="gramEnd"/>
-      <w:r>
-        <w:t>#标识，</w:t>
-      </w:r>
-      <w:proofErr w:type="gramStart"/>
-      <w:r>
-        <w:t>井号后面</w:t>
-      </w:r>
-      <w:proofErr w:type="gramEnd"/>
-      <w:r>
-        <w:t>的内容会被python解释器忽略。</w:t>
+        <w:t>python中，使用井号#标识，井号后面的内容会被python解释器忽略。</w:t>
       </w:r>
     </w:p>
     <w:p/>
@@ -349,15 +328,7 @@
     </w:p>
     <w:p>
       <w:r>
-        <w:t xml:space="preserve">     .remove(value): 删除第一个</w:t>
-      </w:r>
-      <w:proofErr w:type="gramStart"/>
-      <w:r>
-        <w:t>指定值</w:t>
-      </w:r>
-      <w:proofErr w:type="gramEnd"/>
-      <w:r>
-        <w:t xml:space="preserve">的元素, </w:t>
+        <w:t xml:space="preserve">     .remove(value): 删除第一个指定值的元素, </w:t>
       </w:r>
       <w:proofErr w:type="spellStart"/>
       <w:r>
@@ -528,49 +499,17 @@
     </w:p>
     <w:p>
       <w:r>
-        <w:t>array[-x:-y], 从倒数第x</w:t>
-      </w:r>
-      <w:proofErr w:type="gramStart"/>
-      <w:r>
-        <w:t>个</w:t>
-      </w:r>
-      <w:proofErr w:type="gramEnd"/>
-      <w:r>
-        <w:t>元素开始，到倒数第(y+1)</w:t>
-      </w:r>
-      <w:proofErr w:type="gramStart"/>
-      <w:r>
-        <w:t>个</w:t>
-      </w:r>
-      <w:proofErr w:type="gramEnd"/>
-      <w:r>
-        <w:t>元素结束</w:t>
-      </w:r>
-    </w:p>
-    <w:p>
-      <w:r>
-        <w:t>array[:-y], 从第一个元素开始，到倒数第(y+1)</w:t>
-      </w:r>
-      <w:proofErr w:type="gramStart"/>
-      <w:r>
-        <w:t>个</w:t>
-      </w:r>
-      <w:proofErr w:type="gramEnd"/>
-      <w:r>
-        <w:t>元素结束</w:t>
-      </w:r>
-    </w:p>
-    <w:p>
-      <w:r>
-        <w:t>array[-x:], 从倒数第x</w:t>
-      </w:r>
-      <w:proofErr w:type="gramStart"/>
-      <w:r>
-        <w:t>个</w:t>
-      </w:r>
-      <w:proofErr w:type="gramEnd"/>
-      <w:r>
-        <w:t>元素开始，到结尾最后一个元素结束</w:t>
+        <w:t>array[-x:-y], 从倒数第x个元素开始，到倒数第(y+1)个元素结束</w:t>
+      </w:r>
+    </w:p>
+    <w:p>
+      <w:r>
+        <w:t>array[:-y], 从第一个元素开始，到倒数第(y+1)个元素结束</w:t>
+      </w:r>
+    </w:p>
+    <w:p>
+      <w:r>
+        <w:t>array[-x:], 从倒数第x个元素开始，到结尾最后一个元素结束</w:t>
       </w:r>
     </w:p>
     <w:p>
@@ -716,433 +655,6 @@
       <w:proofErr w:type="spellEnd"/>
       <w:r>
         <w:t>") --&gt; 允许</w:t>
-      </w:r>
-    </w:p>
-    <w:p/>
-    <w:p/>
-    <w:p/>
-    <w:p>
-      <w:r>
-        <w:rPr>
-          <w:rFonts w:hint="eastAsia"/>
-        </w:rPr>
-        <w:t>循环</w:t>
-      </w:r>
-    </w:p>
-    <w:p>
-      <w:r>
-        <w:rPr>
-          <w:rFonts w:hint="eastAsia"/>
-        </w:rPr>
-        <w:t>格式：</w:t>
-      </w:r>
-      <w:r>
-        <w:t>for 循环第一行以for 开头，in一个list，冒号结果，循环体为for之后每</w:t>
-      </w:r>
-      <w:proofErr w:type="gramStart"/>
-      <w:r>
-        <w:t>行行头</w:t>
-      </w:r>
-      <w:proofErr w:type="gramEnd"/>
-      <w:r>
-        <w:t>缩进了的内容， 行头没有缩进代表循环已借宿。</w:t>
-      </w:r>
-    </w:p>
-    <w:p>
-      <w:r>
-        <w:t xml:space="preserve">for xxx in </w:t>
-      </w:r>
-      <w:proofErr w:type="spellStart"/>
-      <w:r>
-        <w:t>xxx_</w:t>
-      </w:r>
-      <w:proofErr w:type="gramStart"/>
-      <w:r>
-        <w:t>list</w:t>
-      </w:r>
-      <w:proofErr w:type="spellEnd"/>
-      <w:r>
-        <w:t xml:space="preserve"> :</w:t>
-      </w:r>
-      <w:proofErr w:type="gramEnd"/>
-      <w:r>
-        <w:t xml:space="preserve"> </w:t>
-      </w:r>
-    </w:p>
-    <w:p>
-      <w:r>
-        <w:t xml:space="preserve">     ....</w:t>
-      </w:r>
-    </w:p>
-    <w:p>
-      <w:r>
-        <w:t xml:space="preserve">     ....</w:t>
-      </w:r>
-    </w:p>
-    <w:p>
-      <w:r>
-        <w:t xml:space="preserve"> </w:t>
-      </w:r>
-    </w:p>
-    <w:p>
-      <w:r>
-        <w:t xml:space="preserve"> </w:t>
-      </w:r>
-    </w:p>
-    <w:p>
-      <w:r>
-        <w:t xml:space="preserve"> 数值列表</w:t>
-      </w:r>
-    </w:p>
-    <w:p>
-      <w:r>
-        <w:lastRenderedPageBreak/>
-        <w:t xml:space="preserve"> range(</w:t>
-      </w:r>
-      <w:proofErr w:type="spellStart"/>
-      <w:r>
-        <w:t>a,b</w:t>
-      </w:r>
-      <w:proofErr w:type="spellEnd"/>
-      <w:r>
-        <w:t>) : 生成一系列数字，从a开始，到b-1结束，不包含b，默认步长为1</w:t>
-      </w:r>
-    </w:p>
-    <w:p>
-      <w:r>
-        <w:t xml:space="preserve"> range(</w:t>
-      </w:r>
-      <w:proofErr w:type="spellStart"/>
-      <w:r>
-        <w:t>a,b,c</w:t>
-      </w:r>
-      <w:proofErr w:type="spellEnd"/>
-      <w:r>
-        <w:t>) : 生成一系列数字，从a开始，以c为步长，到b-1结束，不包含b</w:t>
-      </w:r>
-    </w:p>
-    <w:p>
-      <w:r>
-        <w:t xml:space="preserve"> list(range(xxx)) : 将一系列数字转换为列表，如list(range(1,20,2))</w:t>
-      </w:r>
-    </w:p>
-    <w:p>
-      <w:r>
-        <w:t xml:space="preserve"> 例子</w:t>
-      </w:r>
-    </w:p>
-    <w:p>
-      <w:r>
-        <w:t xml:space="preserve"> </w:t>
-      </w:r>
-      <w:proofErr w:type="spellStart"/>
-      <w:r>
-        <w:t>squars</w:t>
-      </w:r>
-      <w:proofErr w:type="spellEnd"/>
-      <w:proofErr w:type="gramStart"/>
-      <w:r>
-        <w:t>=[</w:t>
-      </w:r>
-      <w:proofErr w:type="gramEnd"/>
-      <w:r>
-        <w:t>]</w:t>
-      </w:r>
-    </w:p>
-    <w:p>
-      <w:r>
-        <w:t xml:space="preserve"> for number in </w:t>
-      </w:r>
-      <w:proofErr w:type="gramStart"/>
-      <w:r>
-        <w:t>range(</w:t>
-      </w:r>
-      <w:proofErr w:type="gramEnd"/>
-      <w:r>
-        <w:t>1,11):</w:t>
-      </w:r>
-    </w:p>
-    <w:p>
-      <w:r>
-        <w:t xml:space="preserve">     </w:t>
-      </w:r>
-      <w:proofErr w:type="spellStart"/>
-      <w:proofErr w:type="gramStart"/>
-      <w:r>
-        <w:t>squars.append</w:t>
-      </w:r>
-      <w:proofErr w:type="spellEnd"/>
-      <w:proofErr w:type="gramEnd"/>
-      <w:r>
-        <w:t>(number ** 2)</w:t>
-      </w:r>
-    </w:p>
-    <w:p>
-      <w:r>
-        <w:t xml:space="preserve"> print(</w:t>
-      </w:r>
-      <w:proofErr w:type="spellStart"/>
-      <w:r>
-        <w:t>squars</w:t>
-      </w:r>
-      <w:proofErr w:type="spellEnd"/>
-      <w:r>
-        <w:t>)</w:t>
-      </w:r>
-    </w:p>
-    <w:p>
-      <w:r>
-        <w:t xml:space="preserve"> //上面例子为计算1～10的平方数，并放到</w:t>
-      </w:r>
-      <w:proofErr w:type="spellStart"/>
-      <w:r>
-        <w:t>squars</w:t>
-      </w:r>
-      <w:proofErr w:type="spellEnd"/>
-      <w:r>
-        <w:t>列表中，头三行代码可以用一行“列表解析”代替</w:t>
-      </w:r>
-    </w:p>
-    <w:p>
-      <w:r>
-        <w:t xml:space="preserve"> </w:t>
-      </w:r>
-      <w:proofErr w:type="spellStart"/>
-      <w:r>
-        <w:t>squars</w:t>
-      </w:r>
-      <w:proofErr w:type="spellEnd"/>
-      <w:proofErr w:type="gramStart"/>
-      <w:r>
-        <w:t>=[</w:t>
-      </w:r>
-      <w:proofErr w:type="gramEnd"/>
-      <w:r>
-        <w:t>number**2 for number in range(1,11)]</w:t>
-      </w:r>
-    </w:p>
-    <w:p>
-      <w:r>
-        <w:t xml:space="preserve"> 列表解析的格式是</w:t>
-      </w:r>
-    </w:p>
-    <w:p>
-      <w:r>
-        <w:t xml:space="preserve"> 列表名=[expression for </w:t>
-      </w:r>
-      <w:proofErr w:type="spellStart"/>
-      <w:r>
-        <w:t>iter_val</w:t>
-      </w:r>
-      <w:proofErr w:type="spellEnd"/>
-      <w:r>
-        <w:t xml:space="preserve"> in </w:t>
-      </w:r>
-      <w:proofErr w:type="spellStart"/>
-      <w:r>
-        <w:t>iterable</w:t>
-      </w:r>
-      <w:proofErr w:type="spellEnd"/>
-      <w:r>
-        <w:t>]</w:t>
-      </w:r>
-    </w:p>
-    <w:p>
-      <w:r>
-        <w:t xml:space="preserve"> </w:t>
-      </w:r>
-    </w:p>
-    <w:p>
-      <w:r>
-        <w:t xml:space="preserve"> </w:t>
-      </w:r>
-    </w:p>
-    <w:p>
-      <w:r>
-        <w:t>if 条件判断</w:t>
-      </w:r>
-    </w:p>
-    <w:p>
-      <w:r>
-        <w:rPr>
-          <w:rFonts w:hint="eastAsia"/>
-        </w:rPr>
-        <w:t>可使用</w:t>
-      </w:r>
-      <w:r>
-        <w:t xml:space="preserve"> == != &lt; &lt;= &gt; &gt;= 等作判断符号，也可以使用布尔表达式True/False</w:t>
-      </w:r>
-    </w:p>
-    <w:p>
-      <w:r>
-        <w:rPr>
-          <w:rFonts w:hint="eastAsia"/>
-        </w:rPr>
-        <w:t>多个条件判断时可以使用</w:t>
-      </w:r>
-      <w:r>
-        <w:t>and 或 or 去连接</w:t>
-      </w:r>
-    </w:p>
-    <w:p>
-      <w:r>
-        <w:t>1. if 语句</w:t>
-      </w:r>
-    </w:p>
-    <w:p>
-      <w:r>
-        <w:t xml:space="preserve">if </w:t>
-      </w:r>
-      <w:proofErr w:type="spellStart"/>
-      <w:r>
-        <w:t>conditional_test</w:t>
-      </w:r>
-      <w:proofErr w:type="spellEnd"/>
-      <w:r>
-        <w:t>:</w:t>
-      </w:r>
-    </w:p>
-    <w:p>
-      <w:r>
-        <w:t xml:space="preserve">    do something</w:t>
-      </w:r>
-    </w:p>
-    <w:p/>
-    <w:p>
-      <w:r>
-        <w:t>2. if-else 语句</w:t>
-      </w:r>
-    </w:p>
-    <w:p>
-      <w:r>
-        <w:t xml:space="preserve">if </w:t>
-      </w:r>
-      <w:proofErr w:type="spellStart"/>
-      <w:r>
-        <w:t>conditional_test</w:t>
-      </w:r>
-      <w:proofErr w:type="spellEnd"/>
-      <w:r>
-        <w:t>:</w:t>
-      </w:r>
-    </w:p>
-    <w:p>
-      <w:r>
-        <w:t xml:space="preserve">    do something</w:t>
-      </w:r>
-    </w:p>
-    <w:p>
-      <w:r>
-        <w:t>else:</w:t>
-      </w:r>
-    </w:p>
-    <w:p>
-      <w:r>
-        <w:t xml:space="preserve">    do others</w:t>
-      </w:r>
-    </w:p>
-    <w:p/>
-    <w:p>
-      <w:r>
-        <w:t>3. if-</w:t>
-      </w:r>
-      <w:proofErr w:type="spellStart"/>
-      <w:r>
-        <w:t>elif</w:t>
-      </w:r>
-      <w:proofErr w:type="spellEnd"/>
-      <w:r>
-        <w:t xml:space="preserve"> 语句 (可以有多个</w:t>
-      </w:r>
-      <w:proofErr w:type="spellStart"/>
-      <w:r>
-        <w:t>elif</w:t>
-      </w:r>
-      <w:proofErr w:type="spellEnd"/>
-      <w:r>
-        <w:t>判断语句,通过了条件测试后，python会跳过余下的条件测试)</w:t>
-      </w:r>
-    </w:p>
-    <w:p>
-      <w:r>
-        <w:t>if conditional_test_1:</w:t>
-      </w:r>
-    </w:p>
-    <w:p>
-      <w:r>
-        <w:t xml:space="preserve">    do something</w:t>
-      </w:r>
-    </w:p>
-    <w:p>
-      <w:proofErr w:type="spellStart"/>
-      <w:r>
-        <w:t>elif</w:t>
-      </w:r>
-      <w:proofErr w:type="spellEnd"/>
-      <w:r>
-        <w:t xml:space="preserve"> conditional_test_2:</w:t>
-      </w:r>
-    </w:p>
-    <w:p>
-      <w:r>
-        <w:t xml:space="preserve">    do something_2</w:t>
-      </w:r>
-    </w:p>
-    <w:p/>
-    <w:p>
-      <w:r>
-        <w:t>4. if-</w:t>
-      </w:r>
-      <w:proofErr w:type="spellStart"/>
-      <w:r>
-        <w:t>elif</w:t>
-      </w:r>
-      <w:proofErr w:type="spellEnd"/>
-      <w:r>
-        <w:t>-else 语句(中间可以有多个</w:t>
-      </w:r>
-      <w:proofErr w:type="spellStart"/>
-      <w:r>
-        <w:t>elif</w:t>
-      </w:r>
-      <w:proofErr w:type="spellEnd"/>
-      <w:r>
-        <w:t>判断语句)</w:t>
-      </w:r>
-    </w:p>
-    <w:p>
-      <w:r>
-        <w:t>if conditional_test_1:</w:t>
-      </w:r>
-    </w:p>
-    <w:p>
-      <w:r>
-        <w:t xml:space="preserve">    do something</w:t>
-      </w:r>
-    </w:p>
-    <w:p>
-      <w:proofErr w:type="spellStart"/>
-      <w:r>
-        <w:t>elif</w:t>
-      </w:r>
-      <w:proofErr w:type="spellEnd"/>
-      <w:r>
-        <w:t xml:space="preserve"> conditional_test_2:</w:t>
-      </w:r>
-    </w:p>
-    <w:p>
-      <w:r>
-        <w:t xml:space="preserve">    do something_2</w:t>
-      </w:r>
-    </w:p>
-    <w:p>
-      <w:r>
-        <w:t>else:</w:t>
-      </w:r>
-    </w:p>
-    <w:p>
-      <w:r>
-        <w:t xml:space="preserve">    do others</w:t>
       </w:r>
     </w:p>
     <w:p/>
@@ -1153,10 +665,527 @@
         <w:pStyle w:val="2"/>
       </w:pPr>
       <w:r>
+        <w:t>for</w:t>
+      </w:r>
+      <w:r>
+        <w:rPr>
+          <w:rFonts w:hint="eastAsia"/>
+        </w:rPr>
+        <w:t>循环</w:t>
+      </w:r>
+    </w:p>
+    <w:p>
+      <w:r>
+        <w:rPr>
+          <w:rFonts w:hint="eastAsia"/>
+        </w:rPr>
+        <w:t>格式：</w:t>
+      </w:r>
+      <w:r>
+        <w:t>for 循环第一行以for 开头，in一个list，冒号结果，循环体为for之后每行行头缩进了的内容， 行头没有缩进代表循环已借宿。</w:t>
+      </w:r>
+    </w:p>
+    <w:p>
+      <w:r>
+        <w:t xml:space="preserve">for xxx in </w:t>
+      </w:r>
+      <w:proofErr w:type="spellStart"/>
+      <w:r>
+        <w:t>xxx_list</w:t>
+      </w:r>
+      <w:proofErr w:type="spellEnd"/>
+      <w:r>
+        <w:t xml:space="preserve"> : </w:t>
+      </w:r>
+    </w:p>
+    <w:p>
+      <w:r>
+        <w:t xml:space="preserve">     ....</w:t>
+      </w:r>
+    </w:p>
+    <w:p>
+      <w:r>
+        <w:t xml:space="preserve">     ....</w:t>
+      </w:r>
+    </w:p>
+    <w:p>
+      <w:r>
+        <w:t xml:space="preserve"> </w:t>
+      </w:r>
+    </w:p>
+    <w:p>
+      <w:pPr>
+        <w:pStyle w:val="2"/>
+        <w:rPr>
+          <w:rFonts w:hint="eastAsia"/>
+        </w:rPr>
+      </w:pPr>
+      <w:r>
         <w:rPr>
           <w:rFonts w:hint="eastAsia"/>
         </w:rPr>
         <w:lastRenderedPageBreak/>
+        <w:t>w</w:t>
+      </w:r>
+      <w:r>
+        <w:t xml:space="preserve">hile </w:t>
+      </w:r>
+      <w:r>
+        <w:rPr>
+          <w:rFonts w:hint="eastAsia"/>
+        </w:rPr>
+        <w:t>循环</w:t>
+      </w:r>
+    </w:p>
+    <w:p>
+      <w:r>
+        <w:t xml:space="preserve">while </w:t>
+      </w:r>
+      <w:proofErr w:type="spellStart"/>
+      <w:r>
+        <w:t>conditional_test</w:t>
+      </w:r>
+      <w:proofErr w:type="spellEnd"/>
+      <w:r>
+        <w:t xml:space="preserve">: </w:t>
+      </w:r>
+    </w:p>
+    <w:p>
+      <w:pPr>
+        <w:rPr>
+          <w:rFonts w:hint="eastAsia"/>
+        </w:rPr>
+      </w:pPr>
+      <w:r>
+        <w:rPr>
+          <w:rFonts w:hint="eastAsia"/>
+        </w:rPr>
+        <w:t xml:space="preserve"> </w:t>
+      </w:r>
+      <w:r>
+        <w:t xml:space="preserve">  </w:t>
+      </w:r>
+      <w:proofErr w:type="spellStart"/>
+      <w:r>
+        <w:t>xxxxx</w:t>
+      </w:r>
+      <w:proofErr w:type="spellEnd"/>
+    </w:p>
+    <w:p>
+      <w:pPr>
+        <w:rPr>
+          <w:rFonts w:hint="eastAsia"/>
+        </w:rPr>
+      </w:pPr>
+    </w:p>
+    <w:p>
+      <w:r>
+        <w:rPr>
+          <w:rFonts w:hint="eastAsia"/>
+        </w:rPr>
+        <w:t>b</w:t>
+      </w:r>
+      <w:r>
+        <w:t xml:space="preserve">reak </w:t>
+      </w:r>
+      <w:r>
+        <w:rPr>
+          <w:rFonts w:hint="eastAsia"/>
+        </w:rPr>
+        <w:t>关键字退出循环</w:t>
+      </w:r>
+    </w:p>
+    <w:p>
+      <w:r>
+        <w:t xml:space="preserve">continue </w:t>
+      </w:r>
+      <w:r>
+        <w:rPr>
+          <w:rFonts w:hint="eastAsia"/>
+        </w:rPr>
+        <w:t>关键字返回循环开头，并根据条件判断结果决定是否继续执行循环</w:t>
+      </w:r>
+    </w:p>
+    <w:p/>
+    <w:p/>
+    <w:p/>
+    <w:p>
+      <w:r>
+        <w:rPr>
+          <w:rFonts w:hint="eastAsia"/>
+        </w:rPr>
+        <w:t>for循环中不应修改列表，但可以使用while循环在遍历列表的同时进行修改</w:t>
+      </w:r>
+    </w:p>
+    <w:p>
+      <w:pPr>
+        <w:rPr>
+          <w:rFonts w:hint="eastAsia"/>
+        </w:rPr>
+      </w:pPr>
+    </w:p>
+    <w:p/>
+    <w:p>
+      <w:pPr>
+        <w:rPr>
+          <w:rFonts w:hint="eastAsia"/>
+        </w:rPr>
+      </w:pPr>
+    </w:p>
+    <w:p/>
+    <w:p>
+      <w:pPr>
+        <w:pStyle w:val="2"/>
+      </w:pPr>
+      <w:r>
+        <w:t xml:space="preserve"> 数值列表</w:t>
+      </w:r>
+    </w:p>
+    <w:p>
+      <w:r>
+        <w:t xml:space="preserve"> range(</w:t>
+      </w:r>
+      <w:proofErr w:type="spellStart"/>
+      <w:r>
+        <w:t>a,b</w:t>
+      </w:r>
+      <w:proofErr w:type="spellEnd"/>
+      <w:r>
+        <w:t>) : 生成一系列数字，从a开始，到b-1结束，不包含b，默认步长为1</w:t>
+      </w:r>
+    </w:p>
+    <w:p>
+      <w:r>
+        <w:t xml:space="preserve"> range(</w:t>
+      </w:r>
+      <w:proofErr w:type="spellStart"/>
+      <w:r>
+        <w:t>a,b,c</w:t>
+      </w:r>
+      <w:proofErr w:type="spellEnd"/>
+      <w:r>
+        <w:t>) : 生成一系列数字，从a开始，以c为步长，到b-1结束，不包含b</w:t>
+      </w:r>
+    </w:p>
+    <w:p>
+      <w:r>
+        <w:t xml:space="preserve"> list(range(xxx)) : 将一系列数字转换为列表，如list(range(1,20,2))</w:t>
+      </w:r>
+    </w:p>
+    <w:p>
+      <w:r>
+        <w:t xml:space="preserve"> 例子</w:t>
+      </w:r>
+    </w:p>
+    <w:p>
+      <w:r>
+        <w:t xml:space="preserve"> </w:t>
+      </w:r>
+      <w:proofErr w:type="spellStart"/>
+      <w:r>
+        <w:t>squars</w:t>
+      </w:r>
+      <w:proofErr w:type="spellEnd"/>
+      <w:r>
+        <w:t>=[]</w:t>
+      </w:r>
+    </w:p>
+    <w:p>
+      <w:r>
+        <w:t xml:space="preserve"> for number in range(1,11):</w:t>
+      </w:r>
+    </w:p>
+    <w:p>
+      <w:r>
+        <w:t xml:space="preserve">     </w:t>
+      </w:r>
+      <w:proofErr w:type="spellStart"/>
+      <w:r>
+        <w:t>squars.append</w:t>
+      </w:r>
+      <w:proofErr w:type="spellEnd"/>
+      <w:r>
+        <w:t>(number ** 2)</w:t>
+      </w:r>
+    </w:p>
+    <w:p>
+      <w:r>
+        <w:t xml:space="preserve"> print(</w:t>
+      </w:r>
+      <w:proofErr w:type="spellStart"/>
+      <w:r>
+        <w:t>squars</w:t>
+      </w:r>
+      <w:proofErr w:type="spellEnd"/>
+      <w:r>
+        <w:t>)</w:t>
+      </w:r>
+    </w:p>
+    <w:p>
+      <w:r>
+        <w:t xml:space="preserve"> //上面例子为计算1～10的平方数，并放到</w:t>
+      </w:r>
+      <w:proofErr w:type="spellStart"/>
+      <w:r>
+        <w:t>squars</w:t>
+      </w:r>
+      <w:proofErr w:type="spellEnd"/>
+      <w:r>
+        <w:t>列表中，头三行代码可以用一行“列表解析”代替</w:t>
+      </w:r>
+    </w:p>
+    <w:p>
+      <w:r>
+        <w:t xml:space="preserve"> </w:t>
+      </w:r>
+      <w:proofErr w:type="spellStart"/>
+      <w:r>
+        <w:t>squars</w:t>
+      </w:r>
+      <w:proofErr w:type="spellEnd"/>
+      <w:r>
+        <w:t>=[number**2 for number in range(1,11)]</w:t>
+      </w:r>
+    </w:p>
+    <w:p>
+      <w:r>
+        <w:t xml:space="preserve"> 列表解析的格式是</w:t>
+      </w:r>
+    </w:p>
+    <w:p>
+      <w:r>
+        <w:t xml:space="preserve"> 列表名=[expression for </w:t>
+      </w:r>
+      <w:proofErr w:type="spellStart"/>
+      <w:r>
+        <w:t>iter_val</w:t>
+      </w:r>
+      <w:proofErr w:type="spellEnd"/>
+      <w:r>
+        <w:t xml:space="preserve"> in </w:t>
+      </w:r>
+      <w:proofErr w:type="spellStart"/>
+      <w:r>
+        <w:t>iterable</w:t>
+      </w:r>
+      <w:proofErr w:type="spellEnd"/>
+      <w:r>
+        <w:t>]</w:t>
+      </w:r>
+    </w:p>
+    <w:p>
+      <w:r>
+        <w:t xml:space="preserve"> </w:t>
+      </w:r>
+    </w:p>
+    <w:p>
+      <w:r>
+        <w:t xml:space="preserve"> </w:t>
+      </w:r>
+    </w:p>
+    <w:p>
+      <w:pPr>
+        <w:pStyle w:val="2"/>
+      </w:pPr>
+      <w:r>
+        <w:t>if 条件判断</w:t>
+      </w:r>
+    </w:p>
+    <w:p>
+      <w:r>
+        <w:rPr>
+          <w:rFonts w:hint="eastAsia"/>
+        </w:rPr>
+        <w:t>可使用</w:t>
+      </w:r>
+      <w:r>
+        <w:t xml:space="preserve"> == != &lt; &lt;= &gt; &gt;= 等作判断符号，也可以使用布尔表达式True/False</w:t>
+      </w:r>
+    </w:p>
+    <w:p>
+      <w:r>
+        <w:rPr>
+          <w:rFonts w:hint="eastAsia"/>
+        </w:rPr>
+        <w:t>多个条件判断时可以使用</w:t>
+      </w:r>
+      <w:r>
+        <w:t>and 或 or 去连接</w:t>
+      </w:r>
+    </w:p>
+    <w:p>
+      <w:r>
+        <w:t>1. if 语句</w:t>
+      </w:r>
+    </w:p>
+    <w:p>
+      <w:r>
+        <w:t xml:space="preserve">if </w:t>
+      </w:r>
+      <w:proofErr w:type="spellStart"/>
+      <w:r>
+        <w:t>conditional_test</w:t>
+      </w:r>
+      <w:proofErr w:type="spellEnd"/>
+      <w:r>
+        <w:t>:</w:t>
+      </w:r>
+    </w:p>
+    <w:p>
+      <w:r>
+        <w:t xml:space="preserve">    do something</w:t>
+      </w:r>
+    </w:p>
+    <w:p/>
+    <w:p>
+      <w:r>
+        <w:lastRenderedPageBreak/>
+        <w:t>2. if-else 语句</w:t>
+      </w:r>
+    </w:p>
+    <w:p>
+      <w:r>
+        <w:t xml:space="preserve">if </w:t>
+      </w:r>
+      <w:proofErr w:type="spellStart"/>
+      <w:r>
+        <w:t>conditional_test</w:t>
+      </w:r>
+      <w:proofErr w:type="spellEnd"/>
+      <w:r>
+        <w:t>:</w:t>
+      </w:r>
+    </w:p>
+    <w:p>
+      <w:r>
+        <w:t xml:space="preserve">    do something</w:t>
+      </w:r>
+    </w:p>
+    <w:p>
+      <w:r>
+        <w:t>else:</w:t>
+      </w:r>
+    </w:p>
+    <w:p>
+      <w:r>
+        <w:t xml:space="preserve">    do others</w:t>
+      </w:r>
+    </w:p>
+    <w:p/>
+    <w:p>
+      <w:r>
+        <w:t>3. if-</w:t>
+      </w:r>
+      <w:proofErr w:type="spellStart"/>
+      <w:r>
+        <w:t>elif</w:t>
+      </w:r>
+      <w:proofErr w:type="spellEnd"/>
+      <w:r>
+        <w:t xml:space="preserve"> 语句 (可以有多个</w:t>
+      </w:r>
+      <w:proofErr w:type="spellStart"/>
+      <w:r>
+        <w:t>elif</w:t>
+      </w:r>
+      <w:proofErr w:type="spellEnd"/>
+      <w:r>
+        <w:t>判断语句,通过了条件测试后，python会跳过余下的条件测试)</w:t>
+      </w:r>
+    </w:p>
+    <w:p>
+      <w:r>
+        <w:t>if conditional_test_1:</w:t>
+      </w:r>
+    </w:p>
+    <w:p>
+      <w:r>
+        <w:t xml:space="preserve">    do something</w:t>
+      </w:r>
+    </w:p>
+    <w:p>
+      <w:proofErr w:type="spellStart"/>
+      <w:r>
+        <w:t>elif</w:t>
+      </w:r>
+      <w:proofErr w:type="spellEnd"/>
+      <w:r>
+        <w:t xml:space="preserve"> conditional_test_2:</w:t>
+      </w:r>
+    </w:p>
+    <w:p>
+      <w:r>
+        <w:t xml:space="preserve">    do something_2</w:t>
+      </w:r>
+    </w:p>
+    <w:p/>
+    <w:p>
+      <w:r>
+        <w:t>4. if-</w:t>
+      </w:r>
+      <w:proofErr w:type="spellStart"/>
+      <w:r>
+        <w:t>elif</w:t>
+      </w:r>
+      <w:proofErr w:type="spellEnd"/>
+      <w:r>
+        <w:t>-else 语句(中间可以有多个</w:t>
+      </w:r>
+      <w:proofErr w:type="spellStart"/>
+      <w:r>
+        <w:t>elif</w:t>
+      </w:r>
+      <w:proofErr w:type="spellEnd"/>
+      <w:r>
+        <w:t>判断语句)</w:t>
+      </w:r>
+    </w:p>
+    <w:p>
+      <w:r>
+        <w:t>if conditional_test_1:</w:t>
+      </w:r>
+    </w:p>
+    <w:p>
+      <w:r>
+        <w:t xml:space="preserve">    do something</w:t>
+      </w:r>
+    </w:p>
+    <w:p>
+      <w:proofErr w:type="spellStart"/>
+      <w:r>
+        <w:t>elif</w:t>
+      </w:r>
+      <w:proofErr w:type="spellEnd"/>
+      <w:r>
+        <w:t xml:space="preserve"> conditional_test_2:</w:t>
+      </w:r>
+    </w:p>
+    <w:p>
+      <w:r>
+        <w:t xml:space="preserve">    do something_2</w:t>
+      </w:r>
+    </w:p>
+    <w:p>
+      <w:r>
+        <w:t>else:</w:t>
+      </w:r>
+    </w:p>
+    <w:p>
+      <w:r>
+        <w:t xml:space="preserve">    do others</w:t>
+      </w:r>
+    </w:p>
+    <w:p/>
+    <w:p/>
+    <w:p/>
+    <w:p>
+      <w:pPr>
+        <w:pStyle w:val="2"/>
+      </w:pPr>
+      <w:r>
+        <w:rPr>
+          <w:rFonts w:hint="eastAsia"/>
+        </w:rPr>
         <w:t xml:space="preserve">字典 </w:t>
       </w:r>
       <w:r>
@@ -1178,368 +1207,421 @@
       </w:r>
       <w:proofErr w:type="spellEnd"/>
       <w:r>
-        <w:t>: alien</w:t>
-      </w:r>
-      <w:proofErr w:type="gramStart"/>
-      <w:r>
-        <w:t>={</w:t>
-      </w:r>
-      <w:proofErr w:type="gramEnd"/>
+        <w:t>: alien={‘</w:t>
+      </w:r>
+      <w:proofErr w:type="spellStart"/>
+      <w:r>
+        <w:t>color’:’green</w:t>
+      </w:r>
+      <w:proofErr w:type="spellEnd"/>
+      <w:r>
+        <w:t>’, ‘point’: 5}</w:t>
+      </w:r>
+    </w:p>
+    <w:p/>
+    <w:p>
+      <w:r>
+        <w:rPr>
+          <w:rFonts w:hint="eastAsia"/>
+        </w:rPr>
+        <w:t>获取与键相关的值，可以指定字典名和放在方括号内的键</w:t>
+      </w:r>
+    </w:p>
+    <w:p>
+      <w:r>
+        <w:t xml:space="preserve"> alien[‘color’]</w:t>
+      </w:r>
+    </w:p>
+    <w:p/>
+    <w:p>
+      <w:r>
+        <w:rPr>
+          <w:rFonts w:hint="eastAsia"/>
+        </w:rPr>
+        <w:t>添加键值对，字典名[</w:t>
+      </w:r>
       <w:r>
         <w:t>‘</w:t>
       </w:r>
-      <w:proofErr w:type="spellStart"/>
-      <w:r>
-        <w:t>color’:’green</w:t>
-      </w:r>
-      <w:proofErr w:type="spellEnd"/>
-      <w:r>
-        <w:t>’, ‘point’: 5}</w:t>
-      </w:r>
-    </w:p>
-    <w:p/>
-    <w:p>
-      <w:r>
-        <w:rPr>
-          <w:rFonts w:hint="eastAsia"/>
-        </w:rPr>
-        <w:t>获取与</w:t>
-      </w:r>
-      <w:proofErr w:type="gramStart"/>
-      <w:r>
-        <w:rPr>
-          <w:rFonts w:hint="eastAsia"/>
-        </w:rPr>
-        <w:t>键相关</w:t>
-      </w:r>
-      <w:proofErr w:type="gramEnd"/>
-      <w:r>
-        <w:rPr>
-          <w:rFonts w:hint="eastAsia"/>
-        </w:rPr>
-        <w:t>的值，可以指定字典名和放在方括号内的键</w:t>
-      </w:r>
-    </w:p>
-    <w:p>
-      <w:r>
-        <w:t xml:space="preserve"> alien[‘color’]</w:t>
-      </w:r>
-    </w:p>
-    <w:p/>
-    <w:p>
-      <w:r>
-        <w:rPr>
-          <w:rFonts w:hint="eastAsia"/>
-        </w:rPr>
-        <w:t>添加键值对，字典名[</w:t>
-      </w:r>
-      <w:proofErr w:type="gramStart"/>
+      <w:r>
+        <w:rPr>
+          <w:rFonts w:hint="eastAsia"/>
+        </w:rPr>
+        <w:t>新的键‘’</w:t>
+      </w:r>
+      <w:r>
+        <w:t xml:space="preserve">] </w:t>
+      </w:r>
+      <w:r>
+        <w:rPr>
+          <w:rFonts w:hint="eastAsia"/>
+        </w:rPr>
+        <w:t>=</w:t>
+      </w:r>
+      <w:r>
+        <w:t xml:space="preserve"> </w:t>
+      </w:r>
+      <w:r>
+        <w:rPr>
+          <w:rFonts w:hint="eastAsia"/>
+        </w:rPr>
+        <w:t>新的值</w:t>
+      </w:r>
+    </w:p>
+    <w:p>
+      <w:r>
+        <w:rPr>
+          <w:rFonts w:hint="eastAsia"/>
+        </w:rPr>
+        <w:t xml:space="preserve"> </w:t>
+      </w:r>
+      <w:r>
+        <w:t>alien[‘speed’]=’fast’</w:t>
+      </w:r>
+    </w:p>
+    <w:p/>
+    <w:p>
+      <w:r>
+        <w:rPr>
+          <w:rFonts w:hint="eastAsia"/>
+        </w:rPr>
+        <w:t>删除键值对， del</w:t>
+      </w:r>
+      <w:r>
+        <w:t xml:space="preserve"> </w:t>
+      </w:r>
+      <w:r>
+        <w:rPr>
+          <w:rFonts w:hint="eastAsia"/>
+        </w:rPr>
+        <w:t>字典名[</w:t>
+      </w:r>
       <w:r>
         <w:t>‘</w:t>
       </w:r>
-      <w:proofErr w:type="gramEnd"/>
-      <w:r>
-        <w:rPr>
-          <w:rFonts w:hint="eastAsia"/>
-        </w:rPr>
-        <w:t>新的键</w:t>
-      </w:r>
-      <w:proofErr w:type="gramStart"/>
-      <w:r>
-        <w:rPr>
-          <w:rFonts w:hint="eastAsia"/>
-        </w:rPr>
-        <w:t>‘’</w:t>
-      </w:r>
-      <w:proofErr w:type="gramEnd"/>
-      <w:r>
-        <w:t xml:space="preserve">] </w:t>
-      </w:r>
-      <w:r>
-        <w:rPr>
-          <w:rFonts w:hint="eastAsia"/>
-        </w:rPr>
-        <w:t>=</w:t>
-      </w:r>
-      <w:r>
-        <w:t xml:space="preserve"> </w:t>
-      </w:r>
-      <w:r>
-        <w:rPr>
-          <w:rFonts w:hint="eastAsia"/>
-        </w:rPr>
-        <w:t>新的值</w:t>
-      </w:r>
-    </w:p>
+      <w:r>
+        <w:rPr>
+          <w:rFonts w:hint="eastAsia"/>
+        </w:rPr>
+        <w:t>键名</w:t>
+      </w:r>
+      <w:r>
+        <w:t>’]</w:t>
+      </w:r>
+    </w:p>
+    <w:p>
+      <w:r>
+        <w:t xml:space="preserve">  del alien[‘speed’]</w:t>
+      </w:r>
+    </w:p>
+    <w:p/>
+    <w:p>
+      <w:r>
+        <w:rPr>
+          <w:rFonts w:hint="eastAsia"/>
+        </w:rPr>
+        <w:t>遍历字典中所有键值对(遍历字典是，键值对的返回顺序与存储顺序可能不一样，如有需要可以使用sorted</w:t>
+      </w:r>
+      <w:r>
+        <w:t xml:space="preserve">() </w:t>
+      </w:r>
+      <w:r>
+        <w:rPr>
+          <w:rFonts w:hint="eastAsia"/>
+        </w:rPr>
+        <w:t>函数</w:t>
+      </w:r>
+      <w:r>
+        <w:t>)</w:t>
+      </w:r>
+    </w:p>
+    <w:p>
+      <w:r>
+        <w:t xml:space="preserve">for key, value in </w:t>
+      </w:r>
+      <w:r>
+        <w:rPr>
+          <w:rFonts w:hint="eastAsia"/>
+        </w:rPr>
+        <w:t>字典名.</w:t>
+      </w:r>
+      <w:r>
+        <w:t xml:space="preserve">items() : </w:t>
+      </w:r>
+    </w:p>
+    <w:p>
+      <w:r>
+        <w:tab/>
+      </w:r>
+      <w:proofErr w:type="spellStart"/>
+      <w:r>
+        <w:t>xxxxx</w:t>
+      </w:r>
+      <w:proofErr w:type="spellEnd"/>
+    </w:p>
+    <w:p/>
+    <w:p>
+      <w:r>
+        <w:rPr>
+          <w:rFonts w:hint="eastAsia"/>
+        </w:rPr>
+        <w:t>遍历字典中所有的键</w:t>
+      </w:r>
+      <w:r>
+        <w:t xml:space="preserve">( </w:t>
+      </w:r>
+      <w:r>
+        <w:rPr>
+          <w:rFonts w:hint="eastAsia"/>
+        </w:rPr>
+        <w:t>遍历字典时，会默认遍历所有的键</w:t>
+      </w:r>
+      <w:r>
+        <w:t>)</w:t>
+      </w:r>
+    </w:p>
+    <w:p>
+      <w:r>
+        <w:rPr>
+          <w:rFonts w:hint="eastAsia"/>
+        </w:rPr>
+        <w:lastRenderedPageBreak/>
+        <w:t>f</w:t>
+      </w:r>
+      <w:r>
+        <w:t xml:space="preserve">or key in </w:t>
+      </w:r>
+      <w:r>
+        <w:rPr>
+          <w:rFonts w:hint="eastAsia"/>
+        </w:rPr>
+        <w:t>字典名.</w:t>
+      </w:r>
+      <w:r>
+        <w:t>keys()</w:t>
+      </w:r>
+      <w:r>
+        <w:rPr>
+          <w:rFonts w:hint="eastAsia"/>
+        </w:rPr>
+        <w:t>:</w:t>
+      </w:r>
+    </w:p>
+    <w:p>
+      <w:r>
+        <w:tab/>
+      </w:r>
+      <w:proofErr w:type="spellStart"/>
+      <w:r>
+        <w:t>xxxxx</w:t>
+      </w:r>
+      <w:proofErr w:type="spellEnd"/>
+    </w:p>
+    <w:p>
+      <w:r>
+        <w:rPr>
+          <w:rFonts w:hint="eastAsia"/>
+        </w:rPr>
+        <w:t>相当于</w:t>
+      </w:r>
+    </w:p>
+    <w:p>
+      <w:r>
+        <w:rPr>
+          <w:rFonts w:hint="eastAsia"/>
+        </w:rPr>
+        <w:t>f</w:t>
+      </w:r>
+      <w:r>
+        <w:t xml:space="preserve">or key in </w:t>
+      </w:r>
+      <w:r>
+        <w:rPr>
+          <w:rFonts w:hint="eastAsia"/>
+        </w:rPr>
+        <w:t>字典名</w:t>
+      </w:r>
+    </w:p>
+    <w:p>
+      <w:r>
+        <w:tab/>
+      </w:r>
+      <w:proofErr w:type="spellStart"/>
+      <w:r>
+        <w:rPr>
+          <w:rFonts w:hint="eastAsia"/>
+        </w:rPr>
+        <w:t>xxxxx</w:t>
+      </w:r>
+      <w:proofErr w:type="spellEnd"/>
+    </w:p>
+    <w:p/>
+    <w:p>
+      <w:r>
+        <w:rPr>
+          <w:rFonts w:hint="eastAsia"/>
+        </w:rPr>
+        <w:t>遍历字典中的所有值（对于包含重复元素的列表可以通过set</w:t>
+      </w:r>
+      <w:r>
+        <w:t xml:space="preserve">() </w:t>
+      </w:r>
+      <w:r>
+        <w:rPr>
+          <w:rFonts w:hint="eastAsia"/>
+        </w:rPr>
+        <w:t>函数，返回一个元素不重复的列表）</w:t>
+      </w:r>
+    </w:p>
+    <w:p>
+      <w:r>
+        <w:rPr>
+          <w:rFonts w:hint="eastAsia"/>
+        </w:rPr>
+        <w:t>f</w:t>
+      </w:r>
+      <w:r>
+        <w:t xml:space="preserve">or value in </w:t>
+      </w:r>
+      <w:r>
+        <w:rPr>
+          <w:rFonts w:hint="eastAsia"/>
+        </w:rPr>
+        <w:t>字典名.</w:t>
+      </w:r>
+      <w:r>
+        <w:t>value():</w:t>
+      </w:r>
+    </w:p>
+    <w:p>
+      <w:r>
+        <w:tab/>
+      </w:r>
+      <w:proofErr w:type="spellStart"/>
+      <w:r>
+        <w:t>xxxx</w:t>
+      </w:r>
+      <w:proofErr w:type="spellEnd"/>
+    </w:p>
+    <w:p/>
+    <w:p/>
+    <w:p/>
     <w:p>
       <w:pPr>
         <w:rPr>
           <w:rFonts w:hint="eastAsia"/>
         </w:rPr>
       </w:pPr>
-      <w:r>
-        <w:rPr>
-          <w:rFonts w:hint="eastAsia"/>
-        </w:rPr>
-        <w:t xml:space="preserve"> </w:t>
-      </w:r>
-      <w:r>
-        <w:t>alien[‘speed</w:t>
-      </w:r>
-      <w:proofErr w:type="gramStart"/>
-      <w:r>
-        <w:t>’]=</w:t>
-      </w:r>
-      <w:proofErr w:type="gramEnd"/>
-      <w:r>
-        <w:t>’fast’</w:t>
-      </w:r>
-    </w:p>
-    <w:p/>
-    <w:p>
-      <w:r>
-        <w:rPr>
-          <w:rFonts w:hint="eastAsia"/>
-        </w:rPr>
-        <w:t>删除键值对， del</w:t>
-      </w:r>
-      <w:r>
-        <w:t xml:space="preserve"> </w:t>
-      </w:r>
-      <w:r>
-        <w:rPr>
-          <w:rFonts w:hint="eastAsia"/>
-        </w:rPr>
-        <w:t>字典名[</w:t>
-      </w:r>
-      <w:r>
-        <w:t>‘</w:t>
-      </w:r>
-      <w:r>
-        <w:rPr>
-          <w:rFonts w:hint="eastAsia"/>
-        </w:rPr>
-        <w:t>键名</w:t>
-      </w:r>
-      <w:r>
-        <w:t>’]</w:t>
-      </w:r>
-    </w:p>
-    <w:p>
-      <w:r>
-        <w:t xml:space="preserve">  del alien[‘speed’]</w:t>
-      </w:r>
-    </w:p>
-    <w:p/>
-    <w:p>
-      <w:r>
-        <w:rPr>
-          <w:rFonts w:hint="eastAsia"/>
-        </w:rPr>
-        <w:t>遍历字典中所有键值对(遍历字典是，键值对的返回顺序与存储顺序可能不一样，如有需要可以使用sorted</w:t>
-      </w:r>
-      <w:r>
-        <w:t xml:space="preserve">() </w:t>
-      </w:r>
-      <w:r>
-        <w:rPr>
-          <w:rFonts w:hint="eastAsia"/>
-        </w:rPr>
-        <w:t>函数</w:t>
-      </w:r>
-      <w:r>
-        <w:t>)</w:t>
-      </w:r>
-    </w:p>
-    <w:p>
-      <w:r>
-        <w:t xml:space="preserve">for key, value in </w:t>
-      </w:r>
-      <w:r>
-        <w:rPr>
-          <w:rFonts w:hint="eastAsia"/>
-        </w:rPr>
-        <w:t>字典名.</w:t>
-      </w:r>
-      <w:proofErr w:type="gramStart"/>
-      <w:r>
-        <w:t>items(</w:t>
-      </w:r>
-      <w:proofErr w:type="gramEnd"/>
-      <w:r>
-        <w:t xml:space="preserve">) : </w:t>
-      </w:r>
-    </w:p>
-    <w:p>
-      <w:r>
-        <w:tab/>
-      </w:r>
-      <w:proofErr w:type="spellStart"/>
-      <w:r>
-        <w:t>xxxxx</w:t>
-      </w:r>
-      <w:proofErr w:type="spellEnd"/>
-    </w:p>
-    <w:p/>
-    <w:p>
-      <w:r>
-        <w:rPr>
-          <w:rFonts w:hint="eastAsia"/>
-        </w:rPr>
-        <w:t>遍历字典中所有的键</w:t>
-      </w:r>
-      <w:r>
-        <w:t xml:space="preserve">( </w:t>
-      </w:r>
-      <w:r>
-        <w:rPr>
-          <w:rFonts w:hint="eastAsia"/>
-        </w:rPr>
-        <w:t>遍历字典时，会默认遍历所有的键</w:t>
-      </w:r>
-      <w:r>
-        <w:t>)</w:t>
-      </w:r>
-    </w:p>
-    <w:p>
-      <w:r>
-        <w:rPr>
-          <w:rFonts w:hint="eastAsia"/>
-        </w:rPr>
-        <w:t>f</w:t>
-      </w:r>
-      <w:r>
-        <w:t xml:space="preserve">or key in </w:t>
-      </w:r>
-      <w:r>
-        <w:rPr>
-          <w:rFonts w:hint="eastAsia"/>
-        </w:rPr>
-        <w:t>字典名.</w:t>
-      </w:r>
-      <w:proofErr w:type="gramStart"/>
-      <w:r>
-        <w:t>keys(</w:t>
-      </w:r>
-      <w:proofErr w:type="gramEnd"/>
-      <w:r>
-        <w:t>)</w:t>
-      </w:r>
-      <w:r>
-        <w:rPr>
-          <w:rFonts w:hint="eastAsia"/>
-        </w:rPr>
-        <w:t>:</w:t>
-      </w:r>
-    </w:p>
-    <w:p>
-      <w:r>
-        <w:tab/>
-      </w:r>
-      <w:proofErr w:type="spellStart"/>
-      <w:r>
-        <w:t>xxxxx</w:t>
-      </w:r>
-      <w:proofErr w:type="spellEnd"/>
-    </w:p>
-    <w:p>
-      <w:r>
-        <w:rPr>
-          <w:rFonts w:hint="eastAsia"/>
-        </w:rPr>
-        <w:t>相当于</w:t>
-      </w:r>
-    </w:p>
-    <w:p>
-      <w:r>
-        <w:rPr>
-          <w:rFonts w:hint="eastAsia"/>
-        </w:rPr>
-        <w:t>f</w:t>
-      </w:r>
-      <w:r>
-        <w:t xml:space="preserve">or key in </w:t>
-      </w:r>
-      <w:r>
-        <w:rPr>
-          <w:rFonts w:hint="eastAsia"/>
-        </w:rPr>
-        <w:t>字典名</w:t>
-      </w:r>
-    </w:p>
-    <w:p>
-      <w:r>
-        <w:tab/>
-      </w:r>
-      <w:proofErr w:type="spellStart"/>
-      <w:r>
-        <w:rPr>
-          <w:rFonts w:hint="eastAsia"/>
-        </w:rPr>
-        <w:t>xxxxx</w:t>
-      </w:r>
-      <w:proofErr w:type="spellEnd"/>
-    </w:p>
-    <w:p/>
-    <w:p>
-      <w:r>
-        <w:rPr>
-          <w:rFonts w:hint="eastAsia"/>
-        </w:rPr>
-        <w:t>遍历字典中的所有值（对于包含重复元素的列表可以通过set</w:t>
-      </w:r>
-      <w:r>
-        <w:t xml:space="preserve">() </w:t>
-      </w:r>
-      <w:r>
-        <w:rPr>
-          <w:rFonts w:hint="eastAsia"/>
-        </w:rPr>
-        <w:t>函数，返回一个元素不重复的列表）</w:t>
-      </w:r>
-    </w:p>
-    <w:p>
-      <w:r>
-        <w:rPr>
-          <w:rFonts w:hint="eastAsia"/>
-        </w:rPr>
-        <w:t>f</w:t>
-      </w:r>
-      <w:r>
-        <w:t xml:space="preserve">or value in </w:t>
-      </w:r>
-      <w:r>
-        <w:rPr>
-          <w:rFonts w:hint="eastAsia"/>
-        </w:rPr>
-        <w:t>字典名.</w:t>
-      </w:r>
-      <w:proofErr w:type="gramStart"/>
-      <w:r>
-        <w:t>value(</w:t>
-      </w:r>
-      <w:proofErr w:type="gramEnd"/>
-      <w:r>
-        <w:t>):</w:t>
-      </w:r>
-    </w:p>
-    <w:p>
-      <w:r>
-        <w:tab/>
-      </w:r>
-      <w:proofErr w:type="spellStart"/>
-      <w:r>
+    </w:p>
+    <w:p/>
+    <w:p>
+      <w:pPr>
+        <w:pStyle w:val="2"/>
+      </w:pPr>
+      <w:r>
+        <w:rPr>
+          <w:rFonts w:hint="eastAsia"/>
+        </w:rPr>
+        <w:t>用户输入</w:t>
+      </w:r>
+    </w:p>
+    <w:p>
+      <w:r>
+        <w:rPr>
+          <w:rFonts w:hint="eastAsia"/>
+        </w:rPr>
+        <w:t>函数input</w:t>
+      </w:r>
+      <w:r>
+        <w:t>(</w:t>
+      </w:r>
+      <w:proofErr w:type="spellStart"/>
+      <w:r>
+        <w:rPr>
+          <w:rFonts w:hint="eastAsia"/>
+        </w:rPr>
         <w:t>xxxx</w:t>
       </w:r>
       <w:proofErr w:type="spellEnd"/>
-    </w:p>
-    <w:p/>
+      <w:r>
+        <w:t xml:space="preserve">) </w:t>
+      </w:r>
+      <w:r>
+        <w:rPr>
+          <w:rFonts w:hint="eastAsia"/>
+        </w:rPr>
+        <w:t>让程序暂停运行，等待用户输入一些文本，</w:t>
+      </w:r>
+      <w:proofErr w:type="spellStart"/>
+      <w:r>
+        <w:rPr>
+          <w:rFonts w:hint="eastAsia"/>
+        </w:rPr>
+        <w:t>xxxx</w:t>
+      </w:r>
+      <w:proofErr w:type="spellEnd"/>
+      <w:r>
+        <w:rPr>
+          <w:rFonts w:hint="eastAsia"/>
+        </w:rPr>
+        <w:t>就是要向用户显示的提示或说明</w:t>
+      </w:r>
+    </w:p>
+    <w:p/>
+    <w:p>
+      <w:r>
+        <w:rPr>
+          <w:rFonts w:hint="eastAsia"/>
+        </w:rPr>
+        <w:t>m</w:t>
+      </w:r>
+      <w:r>
+        <w:t>essage=input(‘Please input your message’)</w:t>
+      </w:r>
+    </w:p>
+    <w:p>
+      <w:r>
+        <w:rPr>
+          <w:rFonts w:hint="eastAsia"/>
+        </w:rPr>
+        <w:t>p</w:t>
+      </w:r>
+      <w:r>
+        <w:t>rint(message)</w:t>
+      </w:r>
+    </w:p>
+    <w:p/>
+    <w:p>
+      <w:r>
+        <w:rPr>
+          <w:rFonts w:hint="eastAsia"/>
+        </w:rPr>
+        <w:t>函数i</w:t>
+      </w:r>
+      <w:r>
+        <w:t xml:space="preserve">nt(xxx) : </w:t>
+      </w:r>
+      <w:r>
+        <w:rPr>
+          <w:rFonts w:hint="eastAsia"/>
+        </w:rPr>
+        <w:t>可以让xxx从字符串转换成数字</w:t>
+      </w:r>
+    </w:p>
     <w:p>
       <w:pPr>
         <w:rPr>
           <w:rFonts w:hint="eastAsia"/>
         </w:rPr>
       </w:pPr>
+      <w:r>
+        <w:t>number = input(‘please input a number’)</w:t>
+      </w:r>
+    </w:p>
+    <w:p>
+      <w:r>
+        <w:t>number = int(number)</w:t>
+      </w:r>
     </w:p>
     <w:p>
       <w:pPr>
@@ -1549,9 +1631,23 @@
       </w:pPr>
     </w:p>
     <w:p/>
-    <w:p/>
-    <w:p/>
-    <w:p/>
+    <w:p>
+      <w:r>
+        <w:rPr>
+          <w:rFonts w:hint="eastAsia"/>
+        </w:rPr>
+        <w:t>求模运算符 %</w:t>
+      </w:r>
+      <w:r>
+        <w:t xml:space="preserve"> , </w:t>
+      </w:r>
+      <w:r>
+        <w:rPr>
+          <w:rFonts w:hint="eastAsia"/>
+        </w:rPr>
+        <w:t>返回两数相除后的余数</w:t>
+      </w:r>
+    </w:p>
     <w:p>
       <w:pPr>
         <w:rPr>
@@ -1559,6 +1655,28 @@
         </w:rPr>
       </w:pPr>
     </w:p>
+    <w:p/>
+    <w:p/>
+    <w:p/>
+    <w:p/>
+    <w:p/>
+    <w:p/>
+    <w:p/>
+    <w:p/>
+    <w:p/>
+    <w:p/>
+    <w:p/>
+    <w:p/>
+    <w:p/>
+    <w:p>
+      <w:pPr>
+        <w:rPr>
+          <w:rFonts w:hint="eastAsia"/>
+        </w:rPr>
+      </w:pPr>
+    </w:p>
+    <w:p/>
+    <w:p/>
     <w:sectPr>
       <w:pgSz w:w="11906" w:h="16838"/>
       <w:pgMar w:top="1440" w:right="1800" w:bottom="1440" w:left="1800" w:header="851" w:footer="992" w:gutter="0"/>
@@ -1689,6 +1807,7 @@
     <w:lsdException w:name="HTML Sample" w:semiHidden="1" w:unhideWhenUsed="1"/>
     <w:lsdException w:name="HTML Typewriter" w:semiHidden="1" w:unhideWhenUsed="1"/>
     <w:lsdException w:name="HTML Variable" w:semiHidden="1" w:unhideWhenUsed="1"/>
+    <w:lsdException w:name="Normal Table" w:semiHidden="1" w:unhideWhenUsed="1"/>
     <w:lsdException w:name="annotation subject" w:semiHidden="1" w:unhideWhenUsed="1"/>
     <w:lsdException w:name="No List" w:semiHidden="1" w:unhideWhenUsed="1"/>
     <w:lsdException w:name="Outline List 1" w:semiHidden="1" w:unhideWhenUsed="1"/>
@@ -1735,8 +1854,10 @@
     <w:lsdException w:name="Table Subtle 2" w:semiHidden="1" w:unhideWhenUsed="1"/>
     <w:lsdException w:name="Table Web 1" w:semiHidden="1" w:unhideWhenUsed="1"/>
     <w:lsdException w:name="Table Web 2" w:semiHidden="1" w:unhideWhenUsed="1"/>
+    <w:lsdException w:name="Table Web 3" w:semiHidden="1" w:unhideWhenUsed="1"/>
     <w:lsdException w:name="Balloon Text" w:semiHidden="1" w:unhideWhenUsed="1"/>
     <w:lsdException w:name="Table Grid" w:uiPriority="39"/>
+    <w:lsdException w:name="Table Theme" w:semiHidden="1" w:unhideWhenUsed="1"/>
     <w:lsdException w:name="Placeholder Text" w:semiHidden="1"/>
     <w:lsdException w:name="No Spacing" w:uiPriority="1" w:qFormat="1"/>
     <w:lsdException w:name="Light Shading" w:uiPriority="60"/>

</xml_diff>